<commit_message>
[ADD] project PastCompany edited
</commit_message>
<xml_diff>
--- a/DocAndPictures/PostCompany/Docs/PostCompanyDoc.docx
+++ b/DocAndPictures/PostCompany/Docs/PostCompanyDoc.docx
@@ -481,28 +481,43 @@
           <w:rFonts w:cs="B Nazanin"/>
           <w:b/>
           <w:bCs/>
-          <w:sz w:val="28"/>
-          <w:szCs w:val="28"/>
-          <w:rtl/>
-          <w:lang w:bidi="fa-IR"/>
-        </w:rPr>
-      </w:pPr>
-      <w:r>
-        <w:rPr>
-          <w:rFonts w:cs="B Nazanin" w:hint="cs"/>
-          <w:b/>
-          <w:bCs/>
           <w:noProof/>
           <w:sz w:val="28"/>
           <w:szCs w:val="28"/>
-          <w:rtl/>
           <w:lang w:val="fa-IR" w:bidi="fa-IR"/>
         </w:rPr>
+      </w:pPr>
+    </w:p>
+    <w:p>
+      <w:pPr>
+        <w:bidi/>
+        <w:jc w:val="both"/>
+        <w:rPr>
+          <w:rFonts w:cs="B Nazanin"/>
+          <w:b/>
+          <w:bCs/>
+          <w:sz w:val="28"/>
+          <w:szCs w:val="28"/>
+          <w:rtl/>
+          <w:lang w:bidi="fa-IR"/>
+        </w:rPr>
+      </w:pPr>
+      <w:r>
+        <w:rPr>
+          <w:rFonts w:cs="B Nazanin"/>
+          <w:b/>
+          <w:bCs/>
+          <w:noProof/>
+          <w:sz w:val="28"/>
+          <w:szCs w:val="28"/>
+          <w:rtl/>
+          <w:lang w:val="fa-IR" w:bidi="fa-IR"/>
+        </w:rPr>
         <w:drawing>
-          <wp:inline distT="0" distB="0" distL="0" distR="0" wp14:anchorId="2DCA3D84" wp14:editId="61C5E0AD">
-            <wp:extent cx="5943600" cy="3171825"/>
-            <wp:effectExtent l="0" t="0" r="0" b="0"/>
-            <wp:docPr id="2" name="Picture 2"/>
+          <wp:inline distT="0" distB="0" distL="0" distR="0" wp14:anchorId="710164F0" wp14:editId="2DB5EF1C">
+            <wp:extent cx="5943600" cy="2933065"/>
+            <wp:effectExtent l="0" t="0" r="0" b="635"/>
+            <wp:docPr id="1" name="Picture 1"/>
             <wp:cNvGraphicFramePr>
               <a:graphicFrameLocks xmlns:a="http://schemas.openxmlformats.org/drawingml/2006/main" noChangeAspect="1"/>
             </wp:cNvGraphicFramePr>
@@ -510,7 +525,7 @@
               <a:graphicData uri="http://schemas.openxmlformats.org/drawingml/2006/picture">
                 <pic:pic xmlns:pic="http://schemas.openxmlformats.org/drawingml/2006/picture">
                   <pic:nvPicPr>
-                    <pic:cNvPr id="2" name="Picture 2"/>
+                    <pic:cNvPr id="1" name="Picture 1"/>
                     <pic:cNvPicPr/>
                   </pic:nvPicPr>
                   <pic:blipFill rotWithShape="1">
@@ -521,13 +536,13 @@
                         </a:ext>
                       </a:extLst>
                     </a:blip>
-                    <a:srcRect t="61997" b="-938"/>
+                    <a:srcRect t="63134"/>
                     <a:stretch/>
                   </pic:blipFill>
                   <pic:spPr bwMode="auto">
                     <a:xfrm>
                       <a:off x="0" y="0"/>
-                      <a:ext cx="5943600" cy="3171825"/>
+                      <a:ext cx="5943600" cy="2933065"/>
                     </a:xfrm>
                     <a:prstGeom prst="rect">
                       <a:avLst/>
@@ -609,7 +624,7 @@
         <w:bidi/>
         <w:jc w:val="both"/>
         <w:rPr>
-          <w:rFonts w:cs="B Nazanin" w:hint="cs"/>
+          <w:rFonts w:cs="B Nazanin"/>
           <w:rtl/>
           <w:lang w:bidi="fa-IR"/>
         </w:rPr>
@@ -665,6 +680,7 @@
           <w:rtl/>
           <w:lang w:bidi="fa-IR"/>
         </w:rPr>
+        <w:lastRenderedPageBreak/>
         <w:t>مرتبه :</w:t>
       </w:r>
     </w:p>
@@ -682,15 +698,30 @@
           <w:rFonts w:cs="B Nazanin"/>
           <w:lang w:bidi="fa-IR"/>
         </w:rPr>
-        <w:lastRenderedPageBreak/>
-        <w:t>T(n) = O(</w:t>
-      </w:r>
+        <w:t xml:space="preserve">T(n) = </w:t>
+      </w:r>
+      <w:proofErr w:type="gramStart"/>
+      <w:r>
+        <w:rPr>
+          <w:rFonts w:cs="B Nazanin"/>
+          <w:lang w:bidi="fa-IR"/>
+        </w:rPr>
+        <w:t>O(</w:t>
+      </w:r>
+      <w:proofErr w:type="gramEnd"/>
       <w:r>
         <w:rPr>
           <w:rFonts w:cs="B Nazanin"/>
           <w:lang w:bidi="fa-IR"/>
         </w:rPr>
         <w:t>n</w:t>
+      </w:r>
+      <w:r>
+        <w:rPr>
+          <w:rFonts w:cs="B Nazanin"/>
+          <w:lang w:bidi="fa-IR"/>
+        </w:rPr>
+        <w:t>*log n</w:t>
       </w:r>
       <w:r>
         <w:rPr>

</xml_diff>